<commit_message>
Final report and presentation updates to include section 5 content
</commit_message>
<xml_diff>
--- a/report/final_report.docx
+++ b/report/final_report.docx
@@ -4,6 +4,14 @@
   <w:body>
     <w:p>
       <w:pPr>
+        <w:pStyle w:val="Heading1"/>
+      </w:pPr>
+      <w:r>
+        <w:t>Training Language Models to Follow Instructions with Human Feedback</w:t>
+      </w:r>
+    </w:p>
+    <w:p>
+      <w:pPr>
         <w:pStyle w:val="Heading2"/>
       </w:pPr>
       <w:r>
@@ -44,7 +52,15 @@
     </w:p>
     <w:p>
       <w:r>
-        <w:t>The InstructGPT methodology addresses a critical limitation of large language models: simply scaling model size doesn't guarantee outputs that follow user intent or avoid harmful, untruthful, or unhelpful responses. The approach employs Reinforcement Learning from Human Feedback (RLHF) across three stages to align GPT-3 with the goals of being helpful, honest, and harmless.</w:t>
+        <w:t xml:space="preserve">The </w:t>
+      </w:r>
+      <w:proofErr w:type="spellStart"/>
+      <w:r>
+        <w:t>InstructGPT</w:t>
+      </w:r>
+      <w:proofErr w:type="spellEnd"/>
+      <w:r>
+        <w:t xml:space="preserve"> methodology addresses a critical limitation of large language models: simply scaling model size doesn't guarantee outputs that follow user intent or avoid harmful, untruthful, or unhelpful responses. The approach employs Reinforcement Learning from Human Feedback (RLHF) across three stages to align GPT-3 with the goals of being helpful, honest, and harmless.</w:t>
       </w:r>
     </w:p>
     <w:p>
@@ -177,6 +193,7 @@
           <w:b/>
           <w:bCs/>
         </w:rPr>
+        <w:lastRenderedPageBreak/>
         <w:t>API Prompts (Bulk Data):</w:t>
       </w:r>
       <w:r>
@@ -189,7 +206,6 @@
           <w:b/>
           <w:bCs/>
         </w:rPr>
-        <w:lastRenderedPageBreak/>
         <w:t>Labeler-Written Examples (Bootstrapping):</w:t>
       </w:r>
       <w:r>
@@ -218,7 +234,15 @@
     </w:p>
     <w:p>
       <w:r>
-        <w:t>Approximately 40 contractors, hired through Upwork and ScaleAI, generated demonstrations and rankings. Selection criteria emphasized sensitivity to diverse demographic preferences and ability to identify harmful outputs. The team achieved 72.6% inter-annotator agreement, validating data quality and consistency.</w:t>
+        <w:t xml:space="preserve">Approximately 40 contractors, hired through Upwork and ScaleAI, generated demonstrations and rankings. Selection criteria </w:t>
+      </w:r>
+      <w:proofErr w:type="gramStart"/>
+      <w:r>
+        <w:t>emphasized</w:t>
+      </w:r>
+      <w:proofErr w:type="gramEnd"/>
+      <w:r>
+        <w:t xml:space="preserve"> sensitivity to diverse demographic preferences and ability to identify harmful outputs. The team achieved 72.6% inter-annotator agreement, validating data quality and consistency.</w:t>
       </w:r>
     </w:p>
     <w:p>
@@ -238,7 +262,15 @@
     </w:p>
     <w:p>
       <w:r>
-        <w:t>A counterintuitive discovery emerged: while SFT models began overfitting after just 1 epoch (validation loss increased), training for up to 16 epochs actually improved both reward model scores and human preference ratings. This revealed that standard validation loss is not an optimal proxy for alignment quality—a crucial insight for training models aligned with human preferences rather than purely optimizing statistical metrics.</w:t>
+        <w:t xml:space="preserve">A counterintuitive discovery emerged: while SFT models began overfitting after just 1 epoch (validation loss increased), training for up to 16 epochs </w:t>
+      </w:r>
+      <w:proofErr w:type="gramStart"/>
+      <w:r>
+        <w:t>actually improved</w:t>
+      </w:r>
+      <w:proofErr w:type="gramEnd"/>
+      <w:r>
+        <w:t xml:space="preserve"> both reward model scores and human preference ratings. This revealed that standard validation loss is not an optimal proxy for alignment quality—a crucial insight for training models aligned with human preferences rather than purely optimizing statistical metrics.</w:t>
       </w:r>
     </w:p>
     <w:p>
@@ -273,7 +305,15 @@
         <w:jc w:val="both"/>
       </w:pPr>
       <w:r>
-        <w:t>Human labelers ranked the model’s outputs by preference, from 1 (worst) to 7 (best).</w:t>
+        <w:t xml:space="preserve">Human labelers ranked the model’s </w:t>
+      </w:r>
+      <w:proofErr w:type="gramStart"/>
+      <w:r>
+        <w:t>outputs</w:t>
+      </w:r>
+      <w:proofErr w:type="gramEnd"/>
+      <w:r>
+        <w:t xml:space="preserve"> by preference, from 1 (worst) to 7 (best).</w:t>
       </w:r>
     </w:p>
     <w:p>
@@ -300,6 +340,7 @@
         <w:jc w:val="both"/>
       </w:pPr>
       <w:r>
+        <w:lastRenderedPageBreak/>
         <w:t>The loss function used is:</w:t>
       </w:r>
     </w:p>
@@ -761,8 +802,16 @@
         <w:rPr>
           <w:rFonts w:eastAsiaTheme="minorEastAsia"/>
         </w:rPr>
-        <w:t>average loss over all samples;</w:t>
-      </w:r>
+        <w:t xml:space="preserve">average loss over all </w:t>
+      </w:r>
+      <w:proofErr w:type="gramStart"/>
+      <w:r>
+        <w:rPr>
+          <w:rFonts w:eastAsiaTheme="minorEastAsia"/>
+        </w:rPr>
+        <w:t>samples;</w:t>
+      </w:r>
+      <w:proofErr w:type="gramEnd"/>
     </w:p>
     <w:p>
       <w:pPr>
@@ -897,8 +946,16 @@
         <w:rPr>
           <w:rFonts w:eastAsiaTheme="minorEastAsia"/>
         </w:rPr>
-        <w:t>: preferred output;</w:t>
-      </w:r>
+        <w:t xml:space="preserve">: preferred </w:t>
+      </w:r>
+      <w:proofErr w:type="gramStart"/>
+      <w:r>
+        <w:rPr>
+          <w:rFonts w:eastAsiaTheme="minorEastAsia"/>
+        </w:rPr>
+        <w:t>output;</w:t>
+      </w:r>
+      <w:proofErr w:type="gramEnd"/>
     </w:p>
     <w:p>
       <w:pPr>
@@ -942,8 +999,16 @@
         <w:rPr>
           <w:rFonts w:eastAsiaTheme="minorEastAsia"/>
         </w:rPr>
-        <w:t>: less preferred output;</w:t>
-      </w:r>
+        <w:t xml:space="preserve">: less preferred </w:t>
+      </w:r>
+      <w:proofErr w:type="gramStart"/>
+      <w:r>
+        <w:rPr>
+          <w:rFonts w:eastAsiaTheme="minorEastAsia"/>
+        </w:rPr>
+        <w:t>output;</w:t>
+      </w:r>
+      <w:proofErr w:type="gramEnd"/>
     </w:p>
     <w:p>
       <w:pPr>
@@ -1446,8 +1511,16 @@
         <w:rPr>
           <w:rFonts w:eastAsiaTheme="minorEastAsia"/>
         </w:rPr>
-        <w:t>: reward from the RM;</w:t>
-      </w:r>
+        <w:t xml:space="preserve">: reward from the </w:t>
+      </w:r>
+      <w:proofErr w:type="gramStart"/>
+      <w:r>
+        <w:rPr>
+          <w:rFonts w:eastAsiaTheme="minorEastAsia"/>
+        </w:rPr>
+        <w:t>RM;</w:t>
+      </w:r>
+      <w:proofErr w:type="gramEnd"/>
     </w:p>
     <w:p>
       <w:pPr>
@@ -1500,8 +1573,16 @@
         <w:rPr>
           <w:rFonts w:eastAsiaTheme="minorEastAsia"/>
         </w:rPr>
-        <w:t>: current policy (the model being updated);</w:t>
-      </w:r>
+        <w:t>: current policy (the model being updated</w:t>
+      </w:r>
+      <w:proofErr w:type="gramStart"/>
+      <w:r>
+        <w:rPr>
+          <w:rFonts w:eastAsiaTheme="minorEastAsia"/>
+        </w:rPr>
+        <w:t>);</w:t>
+      </w:r>
+      <w:proofErr w:type="gramEnd"/>
     </w:p>
     <w:p>
       <w:pPr>
@@ -1574,8 +1655,16 @@
         <w:rPr>
           <w:rFonts w:eastAsiaTheme="minorEastAsia"/>
         </w:rPr>
-        <w:t>: base SFT Model;</w:t>
-      </w:r>
+        <w:t xml:space="preserve">: base SFT </w:t>
+      </w:r>
+      <w:proofErr w:type="gramStart"/>
+      <w:r>
+        <w:rPr>
+          <w:rFonts w:eastAsiaTheme="minorEastAsia"/>
+        </w:rPr>
+        <w:t>Model;</w:t>
+      </w:r>
+      <w:proofErr w:type="gramEnd"/>
     </w:p>
     <w:p>
       <w:pPr>
@@ -1623,6 +1712,7 @@
         <w:rPr>
           <w:color w:val="auto"/>
         </w:rPr>
+        <w:lastRenderedPageBreak/>
         <w:t>R</w:t>
       </w:r>
       <w:r>
@@ -1641,20 +1731,36 @@
         <w:rPr>
           <w:color w:val="auto"/>
         </w:rPr>
-        <w:t>RLHF-ptx</w:t>
-      </w:r>
+        <w:t>RLHF-</w:t>
+      </w:r>
+      <w:proofErr w:type="spellStart"/>
       <w:r>
         <w:rPr>
           <w:color w:val="auto"/>
         </w:rPr>
+        <w:t>ptx</w:t>
+      </w:r>
+      <w:proofErr w:type="spellEnd"/>
+      <w:r>
+        <w:rPr>
+          <w:color w:val="auto"/>
+        </w:rPr>
         <w:t xml:space="preserve">) via </w:t>
       </w:r>
       <w:r>
         <w:rPr>
           <w:color w:val="auto"/>
         </w:rPr>
-        <w:t>PPO-ptx</w:t>
-      </w:r>
+        <w:t>PPO-</w:t>
+      </w:r>
+      <w:proofErr w:type="spellStart"/>
+      <w:r>
+        <w:rPr>
+          <w:color w:val="auto"/>
+        </w:rPr>
+        <w:t>ptx</w:t>
+      </w:r>
+      <w:proofErr w:type="spellEnd"/>
     </w:p>
     <w:p>
       <w:pPr>
@@ -1671,7 +1777,15 @@
         <w:jc w:val="both"/>
       </w:pPr>
       <w:r>
-        <w:t>To fix this, they introduced a variant called PPO-ptx, which mixes part of the pretraining gradients with the PPO training process.</w:t>
+        <w:t>To fix this, they introduced a variant called PPO-</w:t>
+      </w:r>
+      <w:proofErr w:type="spellStart"/>
+      <w:r>
+        <w:t>ptx</w:t>
+      </w:r>
+      <w:proofErr w:type="spellEnd"/>
+      <w:r>
+        <w:t>, which mixes part of the pretraining gradients with the PPO training process.</w:t>
       </w:r>
     </w:p>
     <w:p>
@@ -1683,7 +1797,6 @@
         </w:rPr>
       </w:pPr>
       <w:r>
-        <w:lastRenderedPageBreak/>
         <w:t>This approach allowed the model to keep learning from the Reward Model while also preserving its general NLP abilities and prior knowledge.</w:t>
       </w:r>
     </w:p>
@@ -1843,6 +1956,7 @@
         <w:autoSpaceDN w:val="0"/>
         <w:spacing w:line="254" w:lineRule="auto"/>
       </w:pPr>
+      <w:proofErr w:type="spellStart"/>
       <w:r>
         <w:rPr>
           <w:rFonts w:ascii="Aptos" w:eastAsia="Times New Roman" w:hAnsi="Aptos"/>
@@ -1850,7 +1964,17 @@
           <w:bCs/>
           <w:spacing w:val="-10"/>
         </w:rPr>
-        <w:t>TruthfulQA Dataset</w:t>
+        <w:t>TruthfulQA</w:t>
+      </w:r>
+      <w:proofErr w:type="spellEnd"/>
+      <w:r>
+        <w:rPr>
+          <w:rFonts w:ascii="Aptos" w:eastAsia="Times New Roman" w:hAnsi="Aptos"/>
+          <w:b/>
+          <w:bCs/>
+          <w:spacing w:val="-10"/>
+        </w:rPr>
+        <w:t xml:space="preserve"> Dataset</w:t>
       </w:r>
       <w:r>
         <w:rPr>
@@ -1913,7 +2037,23 @@
           <w:rFonts w:ascii="Aptos" w:eastAsia="Times New Roman" w:hAnsi="Aptos"/>
           <w:spacing w:val="-10"/>
         </w:rPr>
-        <w:t>Human labelers judged whether an output was inappropriate for a customer assistant context (e.g., offensive, sexual, or violent content).</w:t>
+        <w:t xml:space="preserve">Human labelers judged whether </w:t>
+      </w:r>
+      <w:proofErr w:type="gramStart"/>
+      <w:r>
+        <w:rPr>
+          <w:rFonts w:ascii="Aptos" w:eastAsia="Times New Roman" w:hAnsi="Aptos"/>
+          <w:spacing w:val="-10"/>
+        </w:rPr>
+        <w:t>an output</w:t>
+      </w:r>
+      <w:proofErr w:type="gramEnd"/>
+      <w:r>
+        <w:rPr>
+          <w:rFonts w:ascii="Aptos" w:eastAsia="Times New Roman" w:hAnsi="Aptos"/>
+          <w:spacing w:val="-10"/>
+        </w:rPr>
+        <w:t xml:space="preserve"> was inappropriate for a customer assistant context (e.g., offensive, sexual, or violent content).</w:t>
       </w:r>
     </w:p>
     <w:p>
@@ -1934,6 +2074,7 @@
         </w:rPr>
         <w:t xml:space="preserve">Benchmark datasets such as </w:t>
       </w:r>
+      <w:proofErr w:type="spellStart"/>
       <w:r>
         <w:rPr>
           <w:rFonts w:ascii="Aptos" w:eastAsia="Times New Roman" w:hAnsi="Aptos"/>
@@ -1943,6 +2084,7 @@
         </w:rPr>
         <w:t>RealToxicityPrompts</w:t>
       </w:r>
+      <w:proofErr w:type="spellEnd"/>
       <w:r>
         <w:rPr>
           <w:rFonts w:ascii="Aptos" w:eastAsia="Times New Roman" w:hAnsi="Aptos"/>
@@ -1950,6 +2092,7 @@
         </w:rPr>
         <w:t xml:space="preserve"> and </w:t>
       </w:r>
+      <w:proofErr w:type="spellStart"/>
       <w:r>
         <w:rPr>
           <w:rFonts w:ascii="Aptos" w:eastAsia="Times New Roman" w:hAnsi="Aptos"/>
@@ -1957,7 +2100,17 @@
           <w:bCs/>
           <w:spacing w:val="-10"/>
         </w:rPr>
-        <w:t>CrowS-Pairs</w:t>
+        <w:t>CrowS</w:t>
+      </w:r>
+      <w:proofErr w:type="spellEnd"/>
+      <w:r>
+        <w:rPr>
+          <w:rFonts w:ascii="Aptos" w:eastAsia="Times New Roman" w:hAnsi="Aptos"/>
+          <w:b/>
+          <w:bCs/>
+          <w:spacing w:val="-10"/>
+        </w:rPr>
+        <w:t>-Pairs</w:t>
       </w:r>
       <w:r>
         <w:rPr>
@@ -2078,22 +2231,71 @@
           <w:rFonts w:ascii="Aptos" w:eastAsia="Times New Roman" w:hAnsi="Aptos"/>
           <w:spacing w:val="-10"/>
         </w:rPr>
-        <w:t>The 175B InstructGPT outputs were preferred over GPT-3 outputs 85% of the time, and over few-shot GPT-3 outputs 71% of the time. Larger PPO-ptx models performed slightly worse.</w:t>
-      </w:r>
-    </w:p>
-    <w:p>
-      <w:pPr>
-        <w:rPr>
-          <w:rFonts w:ascii="Aptos" w:eastAsia="Times New Roman" w:hAnsi="Aptos"/>
-          <w:spacing w:val="-10"/>
-        </w:rPr>
-      </w:pPr>
-      <w:r>
-        <w:rPr>
-          <w:rFonts w:ascii="Aptos" w:eastAsia="Times New Roman" w:hAnsi="Aptos"/>
-          <w:spacing w:val="-10"/>
-        </w:rPr>
-        <w:t>Overall, InstructGPT achieved the best results across all evaluated domains, suggesting it is more reliable and easier to control than GPT-3.</w:t>
+        <w:lastRenderedPageBreak/>
+        <w:t xml:space="preserve">The 175B </w:t>
+      </w:r>
+      <w:proofErr w:type="spellStart"/>
+      <w:r>
+        <w:rPr>
+          <w:rFonts w:ascii="Aptos" w:eastAsia="Times New Roman" w:hAnsi="Aptos"/>
+          <w:spacing w:val="-10"/>
+        </w:rPr>
+        <w:t>InstructGPT</w:t>
+      </w:r>
+      <w:proofErr w:type="spellEnd"/>
+      <w:r>
+        <w:rPr>
+          <w:rFonts w:ascii="Aptos" w:eastAsia="Times New Roman" w:hAnsi="Aptos"/>
+          <w:spacing w:val="-10"/>
+        </w:rPr>
+        <w:t xml:space="preserve"> outputs were preferred over GPT-3 outputs 85% of the time, and over few-shot GPT-3 outputs 71% of the time. Larger PPO-</w:t>
+      </w:r>
+      <w:proofErr w:type="spellStart"/>
+      <w:r>
+        <w:rPr>
+          <w:rFonts w:ascii="Aptos" w:eastAsia="Times New Roman" w:hAnsi="Aptos"/>
+          <w:spacing w:val="-10"/>
+        </w:rPr>
+        <w:t>ptx</w:t>
+      </w:r>
+      <w:proofErr w:type="spellEnd"/>
+      <w:r>
+        <w:rPr>
+          <w:rFonts w:ascii="Aptos" w:eastAsia="Times New Roman" w:hAnsi="Aptos"/>
+          <w:spacing w:val="-10"/>
+        </w:rPr>
+        <w:t xml:space="preserve"> models performed slightly worse.</w:t>
+      </w:r>
+    </w:p>
+    <w:p>
+      <w:pPr>
+        <w:rPr>
+          <w:rFonts w:ascii="Aptos" w:eastAsia="Times New Roman" w:hAnsi="Aptos"/>
+          <w:spacing w:val="-10"/>
+        </w:rPr>
+      </w:pPr>
+      <w:r>
+        <w:rPr>
+          <w:rFonts w:ascii="Aptos" w:eastAsia="Times New Roman" w:hAnsi="Aptos"/>
+          <w:spacing w:val="-10"/>
+        </w:rPr>
+        <w:t xml:space="preserve">Overall, </w:t>
+      </w:r>
+      <w:proofErr w:type="spellStart"/>
+      <w:r>
+        <w:rPr>
+          <w:rFonts w:ascii="Aptos" w:eastAsia="Times New Roman" w:hAnsi="Aptos"/>
+          <w:spacing w:val="-10"/>
+        </w:rPr>
+        <w:t>InstructGPT</w:t>
+      </w:r>
+      <w:proofErr w:type="spellEnd"/>
+      <w:r>
+        <w:rPr>
+          <w:rFonts w:ascii="Aptos" w:eastAsia="Times New Roman" w:hAnsi="Aptos"/>
+          <w:spacing w:val="-10"/>
+        </w:rPr>
+        <w:t xml:space="preserve"> achieved the best results across all evaluated domains, suggesting it is more reliable and easier to control than GPT-3.</w:t>
       </w:r>
     </w:p>
     <w:p>
@@ -2127,8 +2329,23 @@
           <w:rFonts w:ascii="Aptos" w:eastAsia="Times New Roman" w:hAnsi="Aptos"/>
           <w:spacing w:val="-10"/>
         </w:rPr>
-        <w:lastRenderedPageBreak/>
-        <w:t>To test for bias and overfitting, the researchers used held-out labelers — evaluators who did not participate in creating the training dataset. Results showed that InstructGPT generalizes well and does not overfit to the preferences of its training labelers.</w:t>
+        <w:t xml:space="preserve">To test for bias and overfitting, the researchers used held-out labelers — evaluators who did not participate in creating the training dataset. Results showed that </w:t>
+      </w:r>
+      <w:proofErr w:type="spellStart"/>
+      <w:r>
+        <w:rPr>
+          <w:rFonts w:ascii="Aptos" w:eastAsia="Times New Roman" w:hAnsi="Aptos"/>
+          <w:spacing w:val="-10"/>
+        </w:rPr>
+        <w:t>InstructGPT</w:t>
+      </w:r>
+      <w:proofErr w:type="spellEnd"/>
+      <w:r>
+        <w:rPr>
+          <w:rFonts w:ascii="Aptos" w:eastAsia="Times New Roman" w:hAnsi="Aptos"/>
+          <w:spacing w:val="-10"/>
+        </w:rPr>
+        <w:t xml:space="preserve"> generalizes well and does not overfit to the preferences of its training labelers.</w:t>
       </w:r>
     </w:p>
     <w:p>
@@ -2180,12 +2397,37 @@
           <w:spacing w:val="-10"/>
         </w:rPr>
       </w:pPr>
-      <w:r>
-        <w:rPr>
-          <w:rFonts w:ascii="Aptos" w:eastAsia="Times New Roman" w:hAnsi="Aptos"/>
-          <w:spacing w:val="-10"/>
-        </w:rPr>
-        <w:t>InstructGPT models were more truthful and informative than GPT-3 on the TruthfulQA dataset, even without explicit instructions to “tell the truth.” Improvements remained strong on non-adversarial prompts, though slightly smaller.</w:t>
+      <w:proofErr w:type="spellStart"/>
+      <w:r>
+        <w:rPr>
+          <w:rFonts w:ascii="Aptos" w:eastAsia="Times New Roman" w:hAnsi="Aptos"/>
+          <w:spacing w:val="-10"/>
+        </w:rPr>
+        <w:t>InstructGPT</w:t>
+      </w:r>
+      <w:proofErr w:type="spellEnd"/>
+      <w:r>
+        <w:rPr>
+          <w:rFonts w:ascii="Aptos" w:eastAsia="Times New Roman" w:hAnsi="Aptos"/>
+          <w:spacing w:val="-10"/>
+        </w:rPr>
+        <w:t xml:space="preserve"> models were more truthful and informative than GPT-3 on the </w:t>
+      </w:r>
+      <w:proofErr w:type="spellStart"/>
+      <w:r>
+        <w:rPr>
+          <w:rFonts w:ascii="Aptos" w:eastAsia="Times New Roman" w:hAnsi="Aptos"/>
+          <w:spacing w:val="-10"/>
+        </w:rPr>
+        <w:t>TruthfulQA</w:t>
+      </w:r>
+      <w:proofErr w:type="spellEnd"/>
+      <w:r>
+        <w:rPr>
+          <w:rFonts w:ascii="Aptos" w:eastAsia="Times New Roman" w:hAnsi="Aptos"/>
+          <w:spacing w:val="-10"/>
+        </w:rPr>
+        <w:t xml:space="preserve"> dataset, even without explicit instructions to “tell the truth.” Improvements remained strong on non-adversarial prompts, though slightly smaller.</w:t>
       </w:r>
     </w:p>
     <w:p>
@@ -2210,12 +2452,21 @@
           <w:spacing w:val="-10"/>
         </w:rPr>
       </w:pPr>
-      <w:r>
-        <w:rPr>
-          <w:rFonts w:ascii="Aptos" w:eastAsia="Times New Roman" w:hAnsi="Aptos"/>
-          <w:spacing w:val="-10"/>
-        </w:rPr>
-        <w:t>InstructGPT also halved hallucination rates (21% vs. 41%) on closed-domain tasks.</w:t>
+      <w:proofErr w:type="spellStart"/>
+      <w:r>
+        <w:rPr>
+          <w:rFonts w:ascii="Aptos" w:eastAsia="Times New Roman" w:hAnsi="Aptos"/>
+          <w:spacing w:val="-10"/>
+        </w:rPr>
+        <w:t>InstructGPT</w:t>
+      </w:r>
+      <w:proofErr w:type="spellEnd"/>
+      <w:r>
+        <w:rPr>
+          <w:rFonts w:ascii="Aptos" w:eastAsia="Times New Roman" w:hAnsi="Aptos"/>
+          <w:spacing w:val="-10"/>
+        </w:rPr>
+        <w:t xml:space="preserve"> also halved hallucination rates (21% vs. 41%) on closed-domain tasks.</w:t>
       </w:r>
     </w:p>
     <w:p>
@@ -2249,22 +2500,86 @@
           <w:rFonts w:ascii="Aptos" w:eastAsia="Times New Roman" w:hAnsi="Aptos"/>
           <w:spacing w:val="-10"/>
         </w:rPr>
-        <w:t>When given explicit instructions, InstructGPT generated less toxic output than GPT-3. However, when asked to produce toxic text, it was actually more toxic than GPT-3.</w:t>
-      </w:r>
-    </w:p>
-    <w:p>
-      <w:pPr>
-        <w:rPr>
-          <w:rFonts w:ascii="Aptos" w:eastAsia="Times New Roman" w:hAnsi="Aptos"/>
-          <w:spacing w:val="-10"/>
-        </w:rPr>
-      </w:pPr>
-      <w:r>
-        <w:rPr>
-          <w:rFonts w:ascii="Aptos" w:eastAsia="Times New Roman" w:hAnsi="Aptos"/>
-          <w:spacing w:val="-10"/>
-        </w:rPr>
-        <w:t>In terms of bias, InstructGPT and GPT-3 performed similarly. The PPO-ptx model displayed comparable bias levels but showed higher bias when instructed to act “respectfully.”</w:t>
+        <w:t xml:space="preserve">When given explicit instructions, </w:t>
+      </w:r>
+      <w:proofErr w:type="spellStart"/>
+      <w:r>
+        <w:rPr>
+          <w:rFonts w:ascii="Aptos" w:eastAsia="Times New Roman" w:hAnsi="Aptos"/>
+          <w:spacing w:val="-10"/>
+        </w:rPr>
+        <w:t>InstructGPT</w:t>
+      </w:r>
+      <w:proofErr w:type="spellEnd"/>
+      <w:r>
+        <w:rPr>
+          <w:rFonts w:ascii="Aptos" w:eastAsia="Times New Roman" w:hAnsi="Aptos"/>
+          <w:spacing w:val="-10"/>
+        </w:rPr>
+        <w:t xml:space="preserve"> generated less toxic output than GPT-3. However, when asked to produce toxic text, it was </w:t>
+      </w:r>
+      <w:proofErr w:type="gramStart"/>
+      <w:r>
+        <w:rPr>
+          <w:rFonts w:ascii="Aptos" w:eastAsia="Times New Roman" w:hAnsi="Aptos"/>
+          <w:spacing w:val="-10"/>
+        </w:rPr>
+        <w:t>actually more</w:t>
+      </w:r>
+      <w:proofErr w:type="gramEnd"/>
+      <w:r>
+        <w:rPr>
+          <w:rFonts w:ascii="Aptos" w:eastAsia="Times New Roman" w:hAnsi="Aptos"/>
+          <w:spacing w:val="-10"/>
+        </w:rPr>
+        <w:t xml:space="preserve"> toxic than GPT-3.</w:t>
+      </w:r>
+    </w:p>
+    <w:p>
+      <w:pPr>
+        <w:rPr>
+          <w:rFonts w:ascii="Aptos" w:eastAsia="Times New Roman" w:hAnsi="Aptos"/>
+          <w:spacing w:val="-10"/>
+        </w:rPr>
+      </w:pPr>
+      <w:r>
+        <w:rPr>
+          <w:rFonts w:ascii="Aptos" w:eastAsia="Times New Roman" w:hAnsi="Aptos"/>
+          <w:spacing w:val="-10"/>
+        </w:rPr>
+        <w:t xml:space="preserve">In terms of bias, </w:t>
+      </w:r>
+      <w:proofErr w:type="spellStart"/>
+      <w:r>
+        <w:rPr>
+          <w:rFonts w:ascii="Aptos" w:eastAsia="Times New Roman" w:hAnsi="Aptos"/>
+          <w:spacing w:val="-10"/>
+        </w:rPr>
+        <w:t>InstructGPT</w:t>
+      </w:r>
+      <w:proofErr w:type="spellEnd"/>
+      <w:r>
+        <w:rPr>
+          <w:rFonts w:ascii="Aptos" w:eastAsia="Times New Roman" w:hAnsi="Aptos"/>
+          <w:spacing w:val="-10"/>
+        </w:rPr>
+        <w:t xml:space="preserve"> and GPT-3 performed similarly. The PPO-</w:t>
+      </w:r>
+      <w:proofErr w:type="spellStart"/>
+      <w:r>
+        <w:rPr>
+          <w:rFonts w:ascii="Aptos" w:eastAsia="Times New Roman" w:hAnsi="Aptos"/>
+          <w:spacing w:val="-10"/>
+        </w:rPr>
+        <w:t>ptx</w:t>
+      </w:r>
+      <w:proofErr w:type="spellEnd"/>
+      <w:r>
+        <w:rPr>
+          <w:rFonts w:ascii="Aptos" w:eastAsia="Times New Roman" w:hAnsi="Aptos"/>
+          <w:spacing w:val="-10"/>
+        </w:rPr>
+        <w:t xml:space="preserve"> model displayed comparable bias levels but showed higher bias when instructed to act “respectfully.”</w:t>
       </w:r>
     </w:p>
     <w:p>
@@ -2276,6 +2591,7 @@
           <w:spacing w:val="-10"/>
         </w:rPr>
       </w:pPr>
+      <w:proofErr w:type="gramStart"/>
       <w:r>
         <w:rPr>
           <w:rFonts w:ascii="Aptos" w:eastAsia="Times New Roman" w:hAnsi="Aptos"/>
@@ -2285,6 +2601,7 @@
         </w:rPr>
         <w:t>Alignment Tax</w:t>
       </w:r>
+      <w:proofErr w:type="gramEnd"/>
     </w:p>
     <w:p>
       <w:pPr>
@@ -2307,7 +2624,23 @@
           <w:rFonts w:ascii="Aptos" w:eastAsia="Times New Roman" w:hAnsi="Aptos"/>
           <w:spacing w:val="-10"/>
         </w:rPr>
-        <w:t>By mixing pretraining gradients (PPO-ptx), these regressions were largely mitigated without reducing alignment quality. This method helped maintain or even improve performance while minimizing the alignment tax.</w:t>
+        <w:t>By mixing pretraining gradients (PPO-</w:t>
+      </w:r>
+      <w:proofErr w:type="spellStart"/>
+      <w:r>
+        <w:rPr>
+          <w:rFonts w:ascii="Aptos" w:eastAsia="Times New Roman" w:hAnsi="Aptos"/>
+          <w:spacing w:val="-10"/>
+        </w:rPr>
+        <w:t>ptx</w:t>
+      </w:r>
+      <w:proofErr w:type="spellEnd"/>
+      <w:r>
+        <w:rPr>
+          <w:rFonts w:ascii="Aptos" w:eastAsia="Times New Roman" w:hAnsi="Aptos"/>
+          <w:spacing w:val="-10"/>
+        </w:rPr>
+        <w:t>), these regressions were largely mitigated without reducing alignment quality. This method helped maintain or even improve performance while minimizing the alignment tax.</w:t>
       </w:r>
     </w:p>
     <w:p>
@@ -2320,15 +2653,585 @@
         <w:pStyle w:val="Heading2"/>
       </w:pPr>
       <w:r>
-        <w:t xml:space="preserve">Section </w:t>
-      </w:r>
-      <w:r>
-        <w:t>5</w:t>
-      </w:r>
-    </w:p>
-    <w:p>
-      <w:r>
-        <w:t>TODO</w:t>
+        <w:t xml:space="preserve">Section 5 - </w:t>
+      </w:r>
+      <w:r>
+        <w:t>Limitations, Generalization, and Broader Implications</w:t>
+      </w:r>
+    </w:p>
+    <w:p>
+      <w:pPr>
+        <w:pStyle w:val="Subtitle"/>
+        <w:spacing w:line="276" w:lineRule="auto"/>
+        <w:rPr>
+          <w:szCs w:val="32"/>
+        </w:rPr>
+      </w:pPr>
+      <w:r>
+        <w:rPr>
+          <w:szCs w:val="32"/>
+        </w:rPr>
+        <w:t>1</w:t>
+      </w:r>
+      <w:r>
+        <w:rPr>
+          <w:szCs w:val="32"/>
+        </w:rPr>
+        <w:t>.</w:t>
+      </w:r>
+      <w:r>
+        <w:rPr>
+          <w:szCs w:val="32"/>
+        </w:rPr>
+        <w:t xml:space="preserve"> Implications for alignment research</w:t>
+      </w:r>
+    </w:p>
+    <w:p>
+      <w:pPr>
+        <w:spacing w:line="276" w:lineRule="auto"/>
+      </w:pPr>
+      <w:r>
+        <w:t>The researchers talked about some inherent implications for the creation of this type of model</w:t>
+      </w:r>
+    </w:p>
+    <w:p>
+      <w:pPr>
+        <w:pStyle w:val="ListParagraph"/>
+        <w:numPr>
+          <w:ilvl w:val="0"/>
+          <w:numId w:val="8"/>
+        </w:numPr>
+        <w:spacing w:line="276" w:lineRule="auto"/>
+        <w:jc w:val="both"/>
+      </w:pPr>
+      <w:r>
+        <w:lastRenderedPageBreak/>
+        <w:t xml:space="preserve">The cost of increasing model alignment is </w:t>
+      </w:r>
+      <w:proofErr w:type="gramStart"/>
+      <w:r>
+        <w:t>modest to relative</w:t>
+      </w:r>
+      <w:proofErr w:type="gramEnd"/>
+      <w:r>
+        <w:t xml:space="preserve"> to pretraining, specifically where this model uses less data to train compared to other models.</w:t>
+      </w:r>
+    </w:p>
+    <w:p>
+      <w:pPr>
+        <w:pStyle w:val="ListParagraph"/>
+        <w:numPr>
+          <w:ilvl w:val="0"/>
+          <w:numId w:val="8"/>
+        </w:numPr>
+        <w:spacing w:line="276" w:lineRule="auto"/>
+        <w:jc w:val="both"/>
+      </w:pPr>
+      <w:r>
+        <w:t>The model generalizes instructions to settings that it wasn’t supervised on, when given non-English tasks and code-related tasks.</w:t>
+      </w:r>
+    </w:p>
+    <w:p>
+      <w:pPr>
+        <w:pStyle w:val="ListParagraph"/>
+        <w:numPr>
+          <w:ilvl w:val="0"/>
+          <w:numId w:val="8"/>
+        </w:numPr>
+        <w:spacing w:line="276" w:lineRule="auto"/>
+        <w:jc w:val="both"/>
+      </w:pPr>
+      <w:r>
+        <w:t xml:space="preserve">Performance degradation was mitigated by </w:t>
+      </w:r>
+      <w:proofErr w:type="gramStart"/>
+      <w:r>
+        <w:t>the fine</w:t>
+      </w:r>
+      <w:proofErr w:type="gramEnd"/>
+      <w:r>
+        <w:t>-tuning.</w:t>
+      </w:r>
+    </w:p>
+    <w:p>
+      <w:pPr>
+        <w:pStyle w:val="ListParagraph"/>
+        <w:numPr>
+          <w:ilvl w:val="0"/>
+          <w:numId w:val="8"/>
+        </w:numPr>
+        <w:spacing w:line="276" w:lineRule="auto"/>
+        <w:jc w:val="both"/>
+      </w:pPr>
+      <w:r>
+        <w:t xml:space="preserve">The techniques were validated from research </w:t>
+      </w:r>
+      <w:proofErr w:type="gramStart"/>
+      <w:r>
+        <w:t>of</w:t>
+      </w:r>
+      <w:proofErr w:type="gramEnd"/>
+      <w:r>
+        <w:t xml:space="preserve"> the real world.</w:t>
+      </w:r>
+    </w:p>
+    <w:p>
+      <w:pPr>
+        <w:spacing w:line="276" w:lineRule="auto"/>
+      </w:pPr>
+    </w:p>
+    <w:p>
+      <w:pPr>
+        <w:pStyle w:val="Subtitle"/>
+        <w:spacing w:line="276" w:lineRule="auto"/>
+        <w:rPr>
+          <w:szCs w:val="32"/>
+        </w:rPr>
+      </w:pPr>
+      <w:r>
+        <w:rPr>
+          <w:szCs w:val="32"/>
+        </w:rPr>
+        <w:t>2</w:t>
+      </w:r>
+      <w:r>
+        <w:rPr>
+          <w:szCs w:val="32"/>
+        </w:rPr>
+        <w:t>.</w:t>
+      </w:r>
+      <w:r>
+        <w:rPr>
+          <w:szCs w:val="32"/>
+        </w:rPr>
+        <w:t xml:space="preserve"> Who are we aligning to?</w:t>
+      </w:r>
+    </w:p>
+    <w:p>
+      <w:pPr>
+        <w:spacing w:line="276" w:lineRule="auto"/>
+      </w:pPr>
+      <w:proofErr w:type="gramStart"/>
+      <w:r>
+        <w:t>A number of</w:t>
+      </w:r>
+      <w:proofErr w:type="gramEnd"/>
+      <w:r>
+        <w:t xml:space="preserve"> factors influence the alignment of the model trained, in terms of its responses to the user, </w:t>
+      </w:r>
+      <w:proofErr w:type="gramStart"/>
+      <w:r>
+        <w:t>manly being</w:t>
+      </w:r>
+      <w:proofErr w:type="gramEnd"/>
+      <w:r>
+        <w:t xml:space="preserve"> the training data, the fine-tuning data, and the alignment method used. The researchers discussed some influences of their model:</w:t>
+      </w:r>
+    </w:p>
+    <w:p>
+      <w:pPr>
+        <w:pStyle w:val="ListParagraph"/>
+        <w:numPr>
+          <w:ilvl w:val="0"/>
+          <w:numId w:val="7"/>
+        </w:numPr>
+        <w:spacing w:line="276" w:lineRule="auto"/>
+        <w:jc w:val="both"/>
+      </w:pPr>
+      <w:r>
+        <w:t xml:space="preserve">The model is aligned to the </w:t>
+      </w:r>
+      <w:proofErr w:type="spellStart"/>
+      <w:r>
+        <w:t>labeller’s</w:t>
+      </w:r>
+      <w:proofErr w:type="spellEnd"/>
+      <w:r>
+        <w:t xml:space="preserve"> demonstrations and preferences. The </w:t>
+      </w:r>
+      <w:proofErr w:type="spellStart"/>
+      <w:proofErr w:type="gramStart"/>
+      <w:r>
+        <w:t>labeller’s</w:t>
+      </w:r>
+      <w:proofErr w:type="spellEnd"/>
+      <w:proofErr w:type="gramEnd"/>
+      <w:r>
+        <w:t xml:space="preserve"> were mostly English</w:t>
+      </w:r>
+      <w:r>
+        <w:rPr>
+          <w:rFonts w:ascii="Cambria Math" w:hAnsi="Cambria Math" w:cs="Cambria Math"/>
+        </w:rPr>
+        <w:t>‐</w:t>
+      </w:r>
+      <w:r>
+        <w:t>speaking people (US, Southeast Asia) hired via Upwork/Scale AI. The authors report inter</w:t>
+      </w:r>
+      <w:r>
+        <w:rPr>
+          <w:rFonts w:ascii="Cambria Math" w:hAnsi="Cambria Math" w:cs="Cambria Math"/>
+        </w:rPr>
+        <w:t>‐</w:t>
+      </w:r>
+      <w:proofErr w:type="spellStart"/>
+      <w:r>
+        <w:t>labeller</w:t>
+      </w:r>
+      <w:proofErr w:type="spellEnd"/>
+      <w:r>
+        <w:t xml:space="preserve"> agreement of about 73%.</w:t>
+      </w:r>
+    </w:p>
+    <w:p>
+      <w:pPr>
+        <w:pStyle w:val="ListParagraph"/>
+        <w:numPr>
+          <w:ilvl w:val="0"/>
+          <w:numId w:val="7"/>
+        </w:numPr>
+        <w:spacing w:line="276" w:lineRule="auto"/>
+        <w:jc w:val="both"/>
+      </w:pPr>
+      <w:r>
+        <w:t xml:space="preserve">The labelling instructions that </w:t>
+      </w:r>
+      <w:proofErr w:type="spellStart"/>
+      <w:r>
+        <w:t>labeller’s</w:t>
+      </w:r>
+      <w:proofErr w:type="spellEnd"/>
+      <w:r>
+        <w:t xml:space="preserve"> use as a guide when writing demonstrations are created by the researcher’s, creating an inherent bias to their preferences.</w:t>
+      </w:r>
+    </w:p>
+    <w:p>
+      <w:pPr>
+        <w:pStyle w:val="ListParagraph"/>
+        <w:numPr>
+          <w:ilvl w:val="0"/>
+          <w:numId w:val="7"/>
+        </w:numPr>
+        <w:spacing w:line="276" w:lineRule="auto"/>
+        <w:jc w:val="both"/>
+      </w:pPr>
+      <w:r>
+        <w:t>The training data is determined by prompts sent by customers, and as such, implicitly aligning what customers think what their end user’s think is valuable for the use of the model, which may not always be the best solution for the end user.</w:t>
+      </w:r>
+    </w:p>
+    <w:p>
+      <w:pPr>
+        <w:pStyle w:val="ListParagraph"/>
+        <w:numPr>
+          <w:ilvl w:val="0"/>
+          <w:numId w:val="7"/>
+        </w:numPr>
+        <w:spacing w:line="276" w:lineRule="auto"/>
+        <w:jc w:val="both"/>
+      </w:pPr>
+      <w:r>
+        <w:t xml:space="preserve">The customers of OpenAI are not representative of all potential users, nor by </w:t>
+      </w:r>
+      <w:r>
+        <w:t>all individuals and groups impacted by language model use</w:t>
+      </w:r>
+      <w:r>
+        <w:t>.</w:t>
+      </w:r>
+    </w:p>
+    <w:p>
+      <w:pPr>
+        <w:spacing w:line="276" w:lineRule="auto"/>
+      </w:pPr>
+      <w:r>
+        <w:t>One way to mitigate this is to train models on the preferences of certain groups, or fine tune or prompted to easily represent different groups. Yet these models may still affect broader society, meaning that more discussions are needed to create harmony between several groups.</w:t>
+      </w:r>
+    </w:p>
+    <w:p>
+      <w:pPr>
+        <w:spacing w:line="276" w:lineRule="auto"/>
+      </w:pPr>
+    </w:p>
+    <w:p>
+      <w:pPr>
+        <w:pStyle w:val="Subtitle"/>
+        <w:spacing w:line="276" w:lineRule="auto"/>
+      </w:pPr>
+      <w:r>
+        <w:t xml:space="preserve">3. </w:t>
+      </w:r>
+      <w:r>
+        <w:t>Limitations</w:t>
+      </w:r>
+    </w:p>
+    <w:p>
+      <w:pPr>
+        <w:spacing w:line="276" w:lineRule="auto"/>
+      </w:pPr>
+      <w:r>
+        <w:t>The researchers talked about several limitations of their study and model:</w:t>
+      </w:r>
+    </w:p>
+    <w:p>
+      <w:pPr>
+        <w:spacing w:line="276" w:lineRule="auto"/>
+      </w:pPr>
+      <w:r>
+        <w:t xml:space="preserve">In terms of </w:t>
+      </w:r>
+      <w:proofErr w:type="gramStart"/>
+      <w:r>
+        <w:t>the methodology</w:t>
+      </w:r>
+      <w:proofErr w:type="gramEnd"/>
+      <w:r>
+        <w:t xml:space="preserve"> t</w:t>
+      </w:r>
+      <w:r>
+        <w:t xml:space="preserve">he </w:t>
+      </w:r>
+      <w:proofErr w:type="spellStart"/>
+      <w:r>
+        <w:t>labeller</w:t>
+      </w:r>
+      <w:proofErr w:type="spellEnd"/>
+      <w:r>
+        <w:t xml:space="preserve"> population is not fully representative of all users or all cultural/linguistic backgrounds. Most prompts and data were</w:t>
+      </w:r>
+      <w:r>
+        <w:t xml:space="preserve"> in</w:t>
+      </w:r>
+      <w:r>
+        <w:t xml:space="preserve"> English</w:t>
+      </w:r>
+      <w:r>
+        <w:t>, and m</w:t>
+      </w:r>
+      <w:r>
+        <w:t>any</w:t>
+      </w:r>
+      <w:r>
+        <w:t xml:space="preserve"> of the</w:t>
+      </w:r>
+      <w:r>
+        <w:t xml:space="preserve"> comparisons were labelled by only one annotator.</w:t>
+      </w:r>
+      <w:r>
+        <w:t xml:space="preserve"> The researchers note that having examples labelled by different people could help identify areas where their </w:t>
+      </w:r>
+      <w:proofErr w:type="spellStart"/>
+      <w:proofErr w:type="gramStart"/>
+      <w:r>
+        <w:t>labellers</w:t>
+      </w:r>
+      <w:proofErr w:type="spellEnd"/>
+      <w:proofErr w:type="gramEnd"/>
+      <w:r>
+        <w:t xml:space="preserve"> disagree.</w:t>
+      </w:r>
+    </w:p>
+    <w:p>
+      <w:pPr>
+        <w:spacing w:line="276" w:lineRule="auto"/>
+      </w:pPr>
+      <w:r>
+        <w:t>Even after fine-tuning, the models still make errors</w:t>
+      </w:r>
+      <w:r>
+        <w:t>.</w:t>
+      </w:r>
+      <w:r>
+        <w:t xml:space="preserve"> </w:t>
+      </w:r>
+      <w:r>
+        <w:t>T</w:t>
+      </w:r>
+      <w:r>
+        <w:t xml:space="preserve">hey sometimes fail to follow instructions, hallucinate facts, generate biased or toxic outputs, or comply with harmful </w:t>
+      </w:r>
+      <w:r>
+        <w:lastRenderedPageBreak/>
+        <w:t>user instructions</w:t>
+      </w:r>
+      <w:r>
+        <w:t>.</w:t>
+      </w:r>
+      <w:r>
+        <w:t xml:space="preserve"> For example: when instructed to be maximally biased, the model produced more toxic output than baseline.</w:t>
+      </w:r>
+    </w:p>
+    <w:p>
+      <w:pPr>
+        <w:spacing w:line="276" w:lineRule="auto"/>
+      </w:pPr>
+    </w:p>
+    <w:p>
+      <w:pPr>
+        <w:pStyle w:val="Subtitle"/>
+        <w:numPr>
+          <w:ilvl w:val="0"/>
+          <w:numId w:val="0"/>
+        </w:numPr>
+        <w:spacing w:line="276" w:lineRule="auto"/>
+      </w:pPr>
+      <w:r>
+        <w:t>4.</w:t>
+      </w:r>
+      <w:r>
+        <w:t xml:space="preserve"> Open questions</w:t>
+      </w:r>
+    </w:p>
+    <w:p>
+      <w:pPr>
+        <w:spacing w:line="276" w:lineRule="auto"/>
+      </w:pPr>
+      <w:r>
+        <w:t xml:space="preserve">The </w:t>
+      </w:r>
+      <w:proofErr w:type="gramStart"/>
+      <w:r>
+        <w:t>researcher’s</w:t>
+      </w:r>
+      <w:proofErr w:type="gramEnd"/>
+      <w:r>
+        <w:t xml:space="preserve"> talk about several open questions to explore to further align language model </w:t>
+      </w:r>
+      <w:proofErr w:type="spellStart"/>
+      <w:r>
+        <w:t>behaviour</w:t>
+      </w:r>
+      <w:proofErr w:type="spellEnd"/>
+      <w:r>
+        <w:t>.</w:t>
+      </w:r>
+    </w:p>
+    <w:p>
+      <w:pPr>
+        <w:spacing w:line="276" w:lineRule="auto"/>
+      </w:pPr>
+      <w:r>
+        <w:t xml:space="preserve">Methods to reduce the </w:t>
+      </w:r>
+      <w:r>
+        <w:t>propensity to generate toxic</w:t>
+      </w:r>
+      <w:r>
+        <w:t xml:space="preserve"> outputs like collection of worst-case scenarios, filtering pre-training data, and combining different methods that worked better for other models.</w:t>
+      </w:r>
+    </w:p>
+    <w:p>
+      <w:pPr>
+        <w:spacing w:line="276" w:lineRule="auto"/>
+      </w:pPr>
+      <w:r>
+        <w:t>Training the model to be less harmful is important, but whether an output is harmful will depend on the context. Also, harmful outputs can be beneficial for data augmentation.</w:t>
+      </w:r>
+    </w:p>
+    <w:p>
+      <w:pPr>
+        <w:spacing w:line="276" w:lineRule="auto"/>
+      </w:pPr>
+      <w:r>
+        <w:t xml:space="preserve">To improve the controllability of the model it may be useful to allow users to specify </w:t>
+      </w:r>
+      <w:proofErr w:type="gramStart"/>
+      <w:r>
+        <w:t>preferences, or</w:t>
+      </w:r>
+      <w:proofErr w:type="gramEnd"/>
+      <w:r>
+        <w:t xml:space="preserve"> adjusting </w:t>
+      </w:r>
+      <w:proofErr w:type="spellStart"/>
+      <w:r>
+        <w:t>behaviour</w:t>
+      </w:r>
+      <w:proofErr w:type="spellEnd"/>
+      <w:r>
+        <w:t xml:space="preserve"> via control codes or sampling mechanisms.</w:t>
+      </w:r>
+    </w:p>
+    <w:p>
+      <w:pPr>
+        <w:spacing w:line="276" w:lineRule="auto"/>
+      </w:pPr>
+      <w:r>
+        <w:t xml:space="preserve">Making comparisons of text may not be the best way to align models. There are several ways to </w:t>
+      </w:r>
+      <w:proofErr w:type="gramStart"/>
+      <w:r>
+        <w:t>critique</w:t>
+      </w:r>
+      <w:proofErr w:type="gramEnd"/>
+      <w:r>
+        <w:t xml:space="preserve"> model responses, this being a human-computer interaction problem.</w:t>
+      </w:r>
+    </w:p>
+    <w:p>
+      <w:pPr>
+        <w:spacing w:line="276" w:lineRule="auto"/>
+      </w:pPr>
+    </w:p>
+    <w:p>
+      <w:pPr>
+        <w:pStyle w:val="Subtitle"/>
+        <w:numPr>
+          <w:ilvl w:val="0"/>
+          <w:numId w:val="0"/>
+        </w:numPr>
+      </w:pPr>
+      <w:r>
+        <w:t>5. Broader Impact</w:t>
+      </w:r>
+    </w:p>
+    <w:p>
+      <w:r>
+        <w:t xml:space="preserve">Finally, the authors consider the broader societal and ethical implications of their work. </w:t>
+      </w:r>
+    </w:p>
+    <w:p>
+      <w:r>
+        <w:t>The fact that model outputs depend on the training data, labelers and user population. Meaning that deployment carries risks of bias, misalignment with under</w:t>
+      </w:r>
+      <w:r>
+        <w:rPr>
+          <w:rFonts w:ascii="Cambria Math" w:hAnsi="Cambria Math" w:cs="Cambria Math"/>
+        </w:rPr>
+        <w:t>‐</w:t>
+      </w:r>
+      <w:r>
+        <w:t>represented groups, or unintended consequences.</w:t>
+      </w:r>
+    </w:p>
+    <w:p>
+      <w:r>
+        <w:t xml:space="preserve">Even positive use-cases may have side-effects. It is </w:t>
+      </w:r>
+      <w:proofErr w:type="gramStart"/>
+      <w:r>
+        <w:t>possible for</w:t>
+      </w:r>
+      <w:proofErr w:type="gramEnd"/>
+      <w:r>
+        <w:t xml:space="preserve"> that persuasive text may increase usage time, which may not be good for the user’s well-being.</w:t>
+      </w:r>
+    </w:p>
+    <w:p>
+      <w:r>
+        <w:t>Theres a need for ongoing monitoring and governance, to ensure models are used responsibly, that their alignment target is revisited as deployment contexts change.</w:t>
+      </w:r>
+    </w:p>
+    <w:p>
+      <w:r>
+        <w:t xml:space="preserve">It is </w:t>
+      </w:r>
+      <w:proofErr w:type="spellStart"/>
+      <w:r>
+        <w:t>emphasised</w:t>
+      </w:r>
+      <w:proofErr w:type="spellEnd"/>
+      <w:r>
+        <w:t xml:space="preserve"> that fine-tuning with human preferences is not sufficient alone and that other mechanisms like data filtering, monitoring, refusing harmful instructions are also necessary.</w:t>
       </w:r>
     </w:p>
     <w:p>
@@ -2352,6 +3255,92 @@
 <file path=word/numbering.xml><?xml version="1.0" encoding="utf-8"?>
 <w:numbering xmlns:wpc="http://schemas.microsoft.com/office/word/2010/wordprocessingCanvas" xmlns:cx="http://schemas.microsoft.com/office/drawing/2014/chartex" xmlns:cx1="http://schemas.microsoft.com/office/drawing/2015/9/8/chartex" xmlns:cx2="http://schemas.microsoft.com/office/drawing/2015/10/21/chartex" xmlns:cx3="http://schemas.microsoft.com/office/drawing/2016/5/9/chartex" xmlns:cx4="http://schemas.microsoft.com/office/drawing/2016/5/10/chartex" xmlns:cx5="http://schemas.microsoft.com/office/drawing/2016/5/11/chartex" xmlns:cx6="http://schemas.microsoft.com/office/drawing/2016/5/12/chartex" xmlns:cx7="http://schemas.microsoft.com/office/drawing/2016/5/13/chartex" xmlns:cx8="http://schemas.microsoft.com/office/drawing/2016/5/14/chartex" xmlns:mc="http://schemas.openxmlformats.org/markup-compatibility/2006" xmlns:aink="http://schemas.microsoft.com/office/drawing/2016/ink" xmlns:am3d="http://schemas.microsoft.com/office/drawing/2017/model3d" xmlns:o="urn:schemas-microsoft-com:office:office" xmlns:oel="http://schemas.microsoft.com/office/2019/extlst" xmlns:r="http://schemas.openxmlformats.org/officeDocument/2006/relationships" xmlns:m="http://schemas.openxmlformats.org/officeDocument/2006/math" xmlns:v="urn:schemas-microsoft-com:vml" xmlns:wp14="http://schemas.microsoft.com/office/word/2010/wordprocessingDrawing" xmlns:wp="http://schemas.openxmlformats.org/drawingml/2006/wordprocessingDrawing" xmlns:w10="urn:schemas-microsoft-com:office:word" xmlns:w="http://schemas.openxmlformats.org/wordprocessingml/2006/main" xmlns:w14="http://schemas.microsoft.com/office/word/2010/wordml" xmlns:w15="http://schemas.microsoft.com/office/word/2012/wordml" xmlns:w16cex="http://schemas.microsoft.com/office/word/2018/wordml/cex" xmlns:w16cid="http://schemas.microsoft.com/office/word/2016/wordml/cid" xmlns:w16="http://schemas.microsoft.com/office/word/2018/wordml" xmlns:w16du="http://schemas.microsoft.com/office/word/2023/wordml/word16du" xmlns:w16sdtdh="http://schemas.microsoft.com/office/word/2020/wordml/sdtdatahash" xmlns:w16sdtfl="http://schemas.microsoft.com/office/word/2024/wordml/sdtformatlock" xmlns:w16se="http://schemas.microsoft.com/office/word/2015/wordml/symex" xmlns:wpg="http://schemas.microsoft.com/office/word/2010/wordprocessingGroup" xmlns:wpi="http://schemas.microsoft.com/office/word/2010/wordprocessingInk" xmlns:wne="http://schemas.microsoft.com/office/word/2006/wordml" xmlns:wps="http://schemas.microsoft.com/office/word/2010/wordprocessingShape" mc:Ignorable="w14 w15 w16se w16cid w16 w16cex w16sdtdh w16sdtfl w16du wp14">
   <w:abstractNum w:abstractNumId="0" w15:restartNumberingAfterBreak="0">
+    <w:nsid w:val="14361F86"/>
+    <w:multiLevelType w:val="hybridMultilevel"/>
+    <w:tmpl w:val="07F210AE"/>
+    <w:lvl w:ilvl="0" w:tplc="0816000F">
+      <w:start w:val="1"/>
+      <w:numFmt w:val="decimal"/>
+      <w:lvlText w:val="%1."/>
+      <w:lvlJc w:val="left"/>
+      <w:pPr>
+        <w:ind w:left="720" w:hanging="360"/>
+      </w:pPr>
+    </w:lvl>
+    <w:lvl w:ilvl="1" w:tplc="08160019" w:tentative="1">
+      <w:start w:val="1"/>
+      <w:numFmt w:val="lowerLetter"/>
+      <w:lvlText w:val="%2."/>
+      <w:lvlJc w:val="left"/>
+      <w:pPr>
+        <w:ind w:left="1440" w:hanging="360"/>
+      </w:pPr>
+    </w:lvl>
+    <w:lvl w:ilvl="2" w:tplc="0816001B" w:tentative="1">
+      <w:start w:val="1"/>
+      <w:numFmt w:val="lowerRoman"/>
+      <w:lvlText w:val="%3."/>
+      <w:lvlJc w:val="right"/>
+      <w:pPr>
+        <w:ind w:left="2160" w:hanging="180"/>
+      </w:pPr>
+    </w:lvl>
+    <w:lvl w:ilvl="3" w:tplc="0816000F" w:tentative="1">
+      <w:start w:val="1"/>
+      <w:numFmt w:val="decimal"/>
+      <w:lvlText w:val="%4."/>
+      <w:lvlJc w:val="left"/>
+      <w:pPr>
+        <w:ind w:left="2880" w:hanging="360"/>
+      </w:pPr>
+    </w:lvl>
+    <w:lvl w:ilvl="4" w:tplc="08160019" w:tentative="1">
+      <w:start w:val="1"/>
+      <w:numFmt w:val="lowerLetter"/>
+      <w:lvlText w:val="%5."/>
+      <w:lvlJc w:val="left"/>
+      <w:pPr>
+        <w:ind w:left="3600" w:hanging="360"/>
+      </w:pPr>
+    </w:lvl>
+    <w:lvl w:ilvl="5" w:tplc="0816001B" w:tentative="1">
+      <w:start w:val="1"/>
+      <w:numFmt w:val="lowerRoman"/>
+      <w:lvlText w:val="%6."/>
+      <w:lvlJc w:val="right"/>
+      <w:pPr>
+        <w:ind w:left="4320" w:hanging="180"/>
+      </w:pPr>
+    </w:lvl>
+    <w:lvl w:ilvl="6" w:tplc="0816000F" w:tentative="1">
+      <w:start w:val="1"/>
+      <w:numFmt w:val="decimal"/>
+      <w:lvlText w:val="%7."/>
+      <w:lvlJc w:val="left"/>
+      <w:pPr>
+        <w:ind w:left="5040" w:hanging="360"/>
+      </w:pPr>
+    </w:lvl>
+    <w:lvl w:ilvl="7" w:tplc="08160019" w:tentative="1">
+      <w:start w:val="1"/>
+      <w:numFmt w:val="lowerLetter"/>
+      <w:lvlText w:val="%8."/>
+      <w:lvlJc w:val="left"/>
+      <w:pPr>
+        <w:ind w:left="5760" w:hanging="360"/>
+      </w:pPr>
+    </w:lvl>
+    <w:lvl w:ilvl="8" w:tplc="0816001B" w:tentative="1">
+      <w:start w:val="1"/>
+      <w:numFmt w:val="lowerRoman"/>
+      <w:lvlText w:val="%9."/>
+      <w:lvlJc w:val="right"/>
+      <w:pPr>
+        <w:ind w:left="6480" w:hanging="180"/>
+      </w:pPr>
+    </w:lvl>
+  </w:abstractNum>
+  <w:abstractNum w:abstractNumId="1" w15:restartNumberingAfterBreak="0">
     <w:nsid w:val="1F2B7CD1"/>
     <w:multiLevelType w:val="multilevel"/>
     <w:tmpl w:val="6238784C"/>
@@ -2455,7 +3444,93 @@
       </w:rPr>
     </w:lvl>
   </w:abstractNum>
-  <w:abstractNum w:abstractNumId="1" w15:restartNumberingAfterBreak="0">
+  <w:abstractNum w:abstractNumId="2" w15:restartNumberingAfterBreak="0">
+    <w:nsid w:val="39BE7228"/>
+    <w:multiLevelType w:val="hybridMultilevel"/>
+    <w:tmpl w:val="7EE48DDA"/>
+    <w:lvl w:ilvl="0" w:tplc="0816000F">
+      <w:start w:val="1"/>
+      <w:numFmt w:val="decimal"/>
+      <w:lvlText w:val="%1."/>
+      <w:lvlJc w:val="left"/>
+      <w:pPr>
+        <w:ind w:left="720" w:hanging="360"/>
+      </w:pPr>
+    </w:lvl>
+    <w:lvl w:ilvl="1" w:tplc="08160019" w:tentative="1">
+      <w:start w:val="1"/>
+      <w:numFmt w:val="lowerLetter"/>
+      <w:lvlText w:val="%2."/>
+      <w:lvlJc w:val="left"/>
+      <w:pPr>
+        <w:ind w:left="1440" w:hanging="360"/>
+      </w:pPr>
+    </w:lvl>
+    <w:lvl w:ilvl="2" w:tplc="0816001B" w:tentative="1">
+      <w:start w:val="1"/>
+      <w:numFmt w:val="lowerRoman"/>
+      <w:lvlText w:val="%3."/>
+      <w:lvlJc w:val="right"/>
+      <w:pPr>
+        <w:ind w:left="2160" w:hanging="180"/>
+      </w:pPr>
+    </w:lvl>
+    <w:lvl w:ilvl="3" w:tplc="0816000F" w:tentative="1">
+      <w:start w:val="1"/>
+      <w:numFmt w:val="decimal"/>
+      <w:lvlText w:val="%4."/>
+      <w:lvlJc w:val="left"/>
+      <w:pPr>
+        <w:ind w:left="2880" w:hanging="360"/>
+      </w:pPr>
+    </w:lvl>
+    <w:lvl w:ilvl="4" w:tplc="08160019" w:tentative="1">
+      <w:start w:val="1"/>
+      <w:numFmt w:val="lowerLetter"/>
+      <w:lvlText w:val="%5."/>
+      <w:lvlJc w:val="left"/>
+      <w:pPr>
+        <w:ind w:left="3600" w:hanging="360"/>
+      </w:pPr>
+    </w:lvl>
+    <w:lvl w:ilvl="5" w:tplc="0816001B" w:tentative="1">
+      <w:start w:val="1"/>
+      <w:numFmt w:val="lowerRoman"/>
+      <w:lvlText w:val="%6."/>
+      <w:lvlJc w:val="right"/>
+      <w:pPr>
+        <w:ind w:left="4320" w:hanging="180"/>
+      </w:pPr>
+    </w:lvl>
+    <w:lvl w:ilvl="6" w:tplc="0816000F" w:tentative="1">
+      <w:start w:val="1"/>
+      <w:numFmt w:val="decimal"/>
+      <w:lvlText w:val="%7."/>
+      <w:lvlJc w:val="left"/>
+      <w:pPr>
+        <w:ind w:left="5040" w:hanging="360"/>
+      </w:pPr>
+    </w:lvl>
+    <w:lvl w:ilvl="7" w:tplc="08160019" w:tentative="1">
+      <w:start w:val="1"/>
+      <w:numFmt w:val="lowerLetter"/>
+      <w:lvlText w:val="%8."/>
+      <w:lvlJc w:val="left"/>
+      <w:pPr>
+        <w:ind w:left="5760" w:hanging="360"/>
+      </w:pPr>
+    </w:lvl>
+    <w:lvl w:ilvl="8" w:tplc="0816001B" w:tentative="1">
+      <w:start w:val="1"/>
+      <w:numFmt w:val="lowerRoman"/>
+      <w:lvlText w:val="%9."/>
+      <w:lvlJc w:val="right"/>
+      <w:pPr>
+        <w:ind w:left="6480" w:hanging="180"/>
+      </w:pPr>
+    </w:lvl>
+  </w:abstractNum>
+  <w:abstractNum w:abstractNumId="3" w15:restartNumberingAfterBreak="0">
     <w:nsid w:val="4C523A97"/>
     <w:multiLevelType w:val="hybridMultilevel"/>
     <w:tmpl w:val="04BAD760"/>
@@ -2568,7 +3643,7 @@
       </w:rPr>
     </w:lvl>
   </w:abstractNum>
-  <w:abstractNum w:abstractNumId="2" w15:restartNumberingAfterBreak="0">
+  <w:abstractNum w:abstractNumId="4" w15:restartNumberingAfterBreak="0">
     <w:nsid w:val="5C3D6B05"/>
     <w:multiLevelType w:val="multilevel"/>
     <w:tmpl w:val="FE1ADD90"/>
@@ -2672,7 +3747,7 @@
       </w:rPr>
     </w:lvl>
   </w:abstractNum>
-  <w:abstractNum w:abstractNumId="3" w15:restartNumberingAfterBreak="0">
+  <w:abstractNum w:abstractNumId="5" w15:restartNumberingAfterBreak="0">
     <w:nsid w:val="5EFF15B7"/>
     <w:multiLevelType w:val="multilevel"/>
     <w:tmpl w:val="8D9E6182"/>
@@ -2785,7 +3860,7 @@
       </w:pPr>
     </w:lvl>
   </w:abstractNum>
-  <w:abstractNum w:abstractNumId="4" w15:restartNumberingAfterBreak="0">
+  <w:abstractNum w:abstractNumId="6" w15:restartNumberingAfterBreak="0">
     <w:nsid w:val="6829312F"/>
     <w:multiLevelType w:val="hybridMultilevel"/>
     <w:tmpl w:val="717AEF82"/>
@@ -2898,7 +3973,7 @@
       </w:rPr>
     </w:lvl>
   </w:abstractNum>
-  <w:abstractNum w:abstractNumId="5" w15:restartNumberingAfterBreak="0">
+  <w:abstractNum w:abstractNumId="7" w15:restartNumberingAfterBreak="0">
     <w:nsid w:val="72851B4D"/>
     <w:multiLevelType w:val="multilevel"/>
     <w:tmpl w:val="1E0AA90E"/>
@@ -3003,7 +4078,7 @@
     </w:lvl>
   </w:abstractNum>
   <w:num w:numId="1" w16cid:durableId="1705247338">
-    <w:abstractNumId w:val="3"/>
+    <w:abstractNumId w:val="5"/>
     <w:lvlOverride w:ilvl="0">
       <w:startOverride w:val="1"/>
     </w:lvlOverride>
@@ -3033,19 +4108,25 @@
     </w:lvlOverride>
   </w:num>
   <w:num w:numId="2" w16cid:durableId="1129320027">
+    <w:abstractNumId w:val="6"/>
+  </w:num>
+  <w:num w:numId="3" w16cid:durableId="270625470">
+    <w:abstractNumId w:val="3"/>
+  </w:num>
+  <w:num w:numId="4" w16cid:durableId="921599977">
+    <w:abstractNumId w:val="1"/>
+  </w:num>
+  <w:num w:numId="5" w16cid:durableId="1189223751">
     <w:abstractNumId w:val="4"/>
   </w:num>
-  <w:num w:numId="3" w16cid:durableId="270625470">
-    <w:abstractNumId w:val="1"/>
+  <w:num w:numId="6" w16cid:durableId="303313803">
+    <w:abstractNumId w:val="7"/>
   </w:num>
-  <w:num w:numId="4" w16cid:durableId="921599977">
+  <w:num w:numId="7" w16cid:durableId="111630859">
     <w:abstractNumId w:val="0"/>
   </w:num>
-  <w:num w:numId="5" w16cid:durableId="1189223751">
+  <w:num w:numId="8" w16cid:durableId="355664299">
     <w:abstractNumId w:val="2"/>
-  </w:num>
-  <w:num w:numId="6" w16cid:durableId="303313803">
-    <w:abstractNumId w:val="5"/>
   </w:num>
 </w:numbering>
 </file>
@@ -3249,7 +4330,7 @@
     <w:lsdException w:name="Medium Shading 2 Accent 1" w:uiPriority="64"/>
     <w:lsdException w:name="Medium List 1 Accent 1" w:uiPriority="65"/>
     <w:lsdException w:name="Revision" w:semiHidden="1"/>
-    <w:lsdException w:name="List Paragraph" w:uiPriority="0" w:qFormat="1"/>
+    <w:lsdException w:name="List Paragraph" w:uiPriority="34" w:qFormat="1"/>
     <w:lsdException w:name="Quote" w:uiPriority="29" w:qFormat="1"/>
     <w:lsdException w:name="Intense Quote" w:uiPriority="30" w:qFormat="1"/>
     <w:lsdException w:name="Medium List 2 Accent 1" w:uiPriority="66"/>
@@ -3653,6 +4734,7 @@
   <w:style w:type="character" w:default="1" w:styleId="DefaultParagraphFont">
     <w:name w:val="Default Paragraph Font"/>
     <w:uiPriority w:val="1"/>
+    <w:semiHidden/>
     <w:unhideWhenUsed/>
   </w:style>
   <w:style w:type="table" w:default="1" w:styleId="TableNormal">
@@ -3896,6 +4978,7 @@
   <w:style w:type="paragraph" w:styleId="ListParagraph">
     <w:name w:val="List Paragraph"/>
     <w:basedOn w:val="Normal"/>
+    <w:uiPriority w:val="34"/>
     <w:qFormat/>
     <w:rsid w:val="001F2D8A"/>
     <w:pPr>

</xml_diff>

<commit_message>
Beta versions of final report and final presentation
</commit_message>
<xml_diff>
--- a/report/final_report.docx
+++ b/report/final_report.docx
@@ -35,223 +35,52 @@
       </w:r>
     </w:p>
     <w:p>
-      <w:pPr>
-        <w:rPr>
-          <w:b/>
-          <w:bCs/>
-          <w:sz w:val="20"/>
-          <w:szCs w:val="20"/>
-          <w:lang w:val="pt-PT"/>
-        </w:rPr>
-      </w:pPr>
-      <w:r>
-        <w:rPr>
-          <w:b/>
-          <w:bCs/>
-          <w:sz w:val="20"/>
-          <w:szCs w:val="20"/>
-          <w:lang w:val="pt-PT"/>
-        </w:rPr>
-        <w:t>António Cruz ()</w:t>
-      </w:r>
-      <w:r>
-        <w:rPr>
-          <w:b/>
-          <w:bCs/>
-          <w:sz w:val="20"/>
-          <w:szCs w:val="20"/>
-          <w:lang w:val="pt-PT"/>
-        </w:rPr>
-        <w:t xml:space="preserve">, </w:t>
-      </w:r>
-      <w:r>
-        <w:rPr>
-          <w:b/>
-          <w:bCs/>
-          <w:sz w:val="20"/>
-          <w:szCs w:val="20"/>
-          <w:lang w:val="pt-PT"/>
-        </w:rPr>
-        <w:t>Ricardo Kayseller (95813)</w:t>
-      </w:r>
-      <w:r>
-        <w:rPr>
-          <w:b/>
-          <w:bCs/>
-          <w:sz w:val="20"/>
-          <w:szCs w:val="20"/>
-          <w:lang w:val="pt-PT"/>
-        </w:rPr>
-        <w:t xml:space="preserve">, </w:t>
-      </w:r>
-      <w:r>
-        <w:rPr>
-          <w:b/>
-          <w:bCs/>
-          <w:sz w:val="20"/>
-          <w:szCs w:val="20"/>
-          <w:lang w:val="pt-PT"/>
-        </w:rPr>
-        <w:t>Ricardo Pereira (</w:t>
-      </w:r>
-      <w:r>
-        <w:rPr>
-          <w:b/>
-          <w:bCs/>
-          <w:sz w:val="20"/>
-          <w:szCs w:val="20"/>
-          <w:lang w:val="pt-PT"/>
-        </w:rPr>
-        <w:t>120052</w:t>
-      </w:r>
-      <w:r>
-        <w:rPr>
-          <w:b/>
-          <w:bCs/>
-          <w:sz w:val="20"/>
-          <w:szCs w:val="20"/>
-          <w:lang w:val="pt-PT"/>
-        </w:rPr>
-        <w:t>)</w:t>
-      </w:r>
-      <w:r>
-        <w:rPr>
-          <w:b/>
-          <w:bCs/>
-          <w:sz w:val="20"/>
-          <w:szCs w:val="20"/>
-          <w:lang w:val="pt-PT"/>
-        </w:rPr>
-        <w:t xml:space="preserve">, </w:t>
-      </w:r>
-      <w:r>
-        <w:rPr>
-          <w:b/>
-          <w:bCs/>
-          <w:sz w:val="20"/>
-          <w:szCs w:val="20"/>
-          <w:lang w:val="pt-PT"/>
-        </w:rPr>
-        <w:t>Ivan Magalhães</w:t>
-      </w:r>
-      <w:r>
-        <w:rPr>
-          <w:b/>
-          <w:bCs/>
-          <w:sz w:val="20"/>
-          <w:szCs w:val="20"/>
-          <w:lang w:val="pt-PT"/>
-        </w:rPr>
-        <w:t xml:space="preserve"> (</w:t>
-      </w:r>
-      <w:r>
-        <w:rPr>
-          <w:b/>
-          <w:bCs/>
-          <w:sz w:val="20"/>
-          <w:szCs w:val="20"/>
-          <w:lang w:val="pt-PT"/>
-        </w:rPr>
-        <w:t>106586</w:t>
-      </w:r>
-      <w:r>
-        <w:rPr>
-          <w:b/>
-          <w:bCs/>
-          <w:sz w:val="20"/>
-          <w:szCs w:val="20"/>
-          <w:lang w:val="pt-PT"/>
-        </w:rPr>
-        <w:t>)</w:t>
-      </w:r>
-      <w:r>
-        <w:rPr>
-          <w:b/>
-          <w:bCs/>
-          <w:sz w:val="20"/>
-          <w:szCs w:val="20"/>
-          <w:lang w:val="pt-PT"/>
-        </w:rPr>
-        <w:t xml:space="preserve">, </w:t>
-      </w:r>
-      <w:r>
-        <w:rPr>
-          <w:b/>
-          <w:bCs/>
-          <w:sz w:val="20"/>
-          <w:szCs w:val="20"/>
-          <w:lang w:val="pt-PT"/>
-        </w:rPr>
-        <w:t>Erik Daskalyuk</w:t>
-      </w:r>
-      <w:r>
-        <w:rPr>
-          <w:b/>
-          <w:bCs/>
-          <w:sz w:val="20"/>
-          <w:szCs w:val="20"/>
-          <w:lang w:val="pt-PT"/>
-        </w:rPr>
-        <w:t xml:space="preserve"> (</w:t>
-      </w:r>
-      <w:r>
-        <w:rPr>
-          <w:b/>
-          <w:bCs/>
-          <w:sz w:val="20"/>
-          <w:szCs w:val="20"/>
-          <w:lang w:val="pt-PT"/>
-        </w:rPr>
-        <w:t>120062</w:t>
-      </w:r>
-      <w:r>
-        <w:rPr>
-          <w:b/>
-          <w:bCs/>
-          <w:sz w:val="20"/>
-          <w:szCs w:val="20"/>
-          <w:lang w:val="pt-PT"/>
-        </w:rPr>
-        <w:t>)</w:t>
-      </w:r>
-    </w:p>
-    <w:p>
-      <w:pPr>
-        <w:rPr>
-          <w:sz w:val="20"/>
-          <w:szCs w:val="20"/>
-        </w:rPr>
-      </w:pPr>
-      <w:r>
-        <w:rPr>
-          <w:sz w:val="20"/>
-          <w:szCs w:val="20"/>
-        </w:rPr>
-        <w:t>Th</w:t>
-      </w:r>
-      <w:r>
-        <w:rPr>
-          <w:sz w:val="20"/>
-          <w:szCs w:val="20"/>
-        </w:rPr>
-        <w:t xml:space="preserve">is summary report aims to review the following article: </w:t>
+      <w:r>
+        <w:t xml:space="preserve">This </w:t>
+      </w:r>
+      <w:r>
+        <w:t>S</w:t>
+      </w:r>
+      <w:r>
+        <w:t xml:space="preserve">ummary </w:t>
+      </w:r>
+      <w:r>
+        <w:t>R</w:t>
+      </w:r>
+      <w:r>
+        <w:t xml:space="preserve">eport aims to review the following article: </w:t>
       </w:r>
       <w:hyperlink r:id="rId8" w:history="1">
         <w:r>
           <w:rPr>
             <w:rStyle w:val="Hyperlink"/>
-            <w:sz w:val="20"/>
-            <w:szCs w:val="20"/>
           </w:rPr>
           <w:t>https://arxiv.org/abs/2203.02155</w:t>
         </w:r>
       </w:hyperlink>
       <w:r>
-        <w:rPr>
-          <w:sz w:val="20"/>
-          <w:szCs w:val="20"/>
-        </w:rPr>
         <w:t xml:space="preserve"> </w:t>
+      </w:r>
+    </w:p>
+    <w:p>
+      <w:pPr>
+        <w:rPr>
+          <w:b/>
+          <w:bCs/>
+          <w:sz w:val="18"/>
+          <w:szCs w:val="18"/>
+          <w:lang w:val="pt-PT"/>
+        </w:rPr>
+      </w:pPr>
+      <w:r>
+        <w:rPr>
+          <w:b/>
+          <w:bCs/>
+          <w:sz w:val="18"/>
+          <w:szCs w:val="18"/>
+          <w:lang w:val="pt-PT"/>
+        </w:rPr>
+        <w:t>António Cruz (140129), Ricardo Kayseller (95813), Ricardo Pereira (120052), Ivan Magalhães (106586), Erik Daskalyuk (120062)</w:t>
       </w:r>
     </w:p>
     <w:p>
@@ -415,21 +244,24 @@
         <w:pStyle w:val="Heading3"/>
       </w:pPr>
       <w:r>
+        <w:t>Step 1: Supervised Fine-Tuning (SFT) - Details</w:t>
+      </w:r>
+    </w:p>
+    <w:p>
+      <w:pPr>
+        <w:pStyle w:val="Heading4"/>
+      </w:pPr>
+      <w:r>
+        <w:t>Core Approach</w:t>
+      </w:r>
+    </w:p>
+    <w:p>
+      <w:r>
+        <w:t xml:space="preserve">SFT establishes the base policy through behavior cloning. Human labelers demonstrate desired output behavior for various prompts, and GPT-3 is fine-tuned on these prompt-demonstration pairs </w:t>
+      </w:r>
+      <w:r>
         <w:lastRenderedPageBreak/>
-        <w:t>Step 1: Supervised Fine-Tuning (SFT) - Details</w:t>
-      </w:r>
-    </w:p>
-    <w:p>
-      <w:pPr>
-        <w:pStyle w:val="Heading4"/>
-      </w:pPr>
-      <w:r>
-        <w:t>Core Approach</w:t>
-      </w:r>
-    </w:p>
-    <w:p>
-      <w:r>
-        <w:t>SFT establishes the base policy through behavior cloning. Human labelers demonstrate desired output behavior for various prompts, and GPT-3 is fine-tuned on these prompt-demonstration pairs using standard supervised learning. This creates the initial instruction-following capability that serves as the foundation for subsequent RLHF steps.</w:t>
+        <w:t>using standard supervised learning. This creates the initial instruction-following capability that serves as the foundation for subsequent RLHF steps.</w:t>
       </w:r>
     </w:p>
     <w:p>
@@ -596,7 +428,6 @@
         <w:jc w:val="both"/>
       </w:pPr>
       <w:r>
-        <w:lastRenderedPageBreak/>
         <w:t>The loss function used is:</w:t>
       </w:r>
     </w:p>
@@ -2156,7 +1987,6 @@
         <w:rPr>
           <w:rFonts w:eastAsia="Times New Roman"/>
         </w:rPr>
-        <w:lastRenderedPageBreak/>
         <w:t>Honesty</w:t>
       </w:r>
     </w:p>
@@ -2239,6 +2069,7 @@
         <w:rPr>
           <w:rFonts w:eastAsia="Times New Roman"/>
         </w:rPr>
+        <w:lastRenderedPageBreak/>
         <w:t>Harmlessness</w:t>
       </w:r>
     </w:p>
@@ -2607,7 +2438,6 @@
           <w:rFonts w:ascii="Aptos" w:eastAsia="Times New Roman" w:hAnsi="Aptos"/>
           <w:spacing w:val="-10"/>
         </w:rPr>
-        <w:lastRenderedPageBreak/>
         <w:t>In terms of bias, InstructGPT and GPT-3 performed similarly. The PPO-ptx model displayed comparable bias levels but showed higher bias when instructed to act “respectfully.”</w:t>
       </w:r>
     </w:p>
@@ -2646,6 +2476,7 @@
           <w:rFonts w:ascii="Aptos" w:eastAsia="Times New Roman" w:hAnsi="Aptos"/>
           <w:spacing w:val="-10"/>
         </w:rPr>
+        <w:lastRenderedPageBreak/>
         <w:t>By mixing pretraining gradients (PPO-ptx), these regressions were largely mitigated without reducing alignment quality. This method helped maintain or even improve performance while minimizing the alignment tax.</w:t>
       </w:r>
     </w:p>
@@ -2956,53 +2787,50 @@
         <w:t xml:space="preserve"> of the</w:t>
       </w:r>
       <w:r>
+        <w:t xml:space="preserve"> comparisons were labelled by only one annotator.</w:t>
+      </w:r>
+      <w:r>
+        <w:t xml:space="preserve"> The researchers note that having examples labelled by different people could help identify areas where their </w:t>
+      </w:r>
+      <w:r>
+        <w:t>labelers</w:t>
+      </w:r>
+      <w:r>
+        <w:t xml:space="preserve"> disagree.</w:t>
+      </w:r>
+    </w:p>
+    <w:p>
+      <w:pPr>
+        <w:spacing w:line="276" w:lineRule="auto"/>
+      </w:pPr>
+      <w:r>
+        <w:t>Even after fine-tuning, the models still make errors</w:t>
+      </w:r>
+      <w:r>
+        <w:t>.</w:t>
+      </w:r>
+      <w:r>
         <w:t xml:space="preserve"> </w:t>
       </w:r>
       <w:r>
+        <w:t>T</w:t>
+      </w:r>
+      <w:r>
+        <w:t>hey sometimes fail to follow instructions, hallucinate facts, generate biased or toxic outputs, or comply with harmful user instructions</w:t>
+      </w:r>
+      <w:r>
+        <w:t>.</w:t>
+      </w:r>
+      <w:r>
+        <w:t xml:space="preserve"> For example: when instructed to be maximally biased, the model produced more toxic output than baseline.</w:t>
+      </w:r>
+    </w:p>
+    <w:p>
+      <w:pPr>
+        <w:pStyle w:val="Heading3"/>
+      </w:pPr>
+      <w:r>
         <w:lastRenderedPageBreak/>
-        <w:t>comparisons were labelled by only one annotator.</w:t>
-      </w:r>
-      <w:r>
-        <w:t xml:space="preserve"> The researchers note that having examples labelled by different people could help identify areas where their </w:t>
-      </w:r>
-      <w:r>
-        <w:t>labelers</w:t>
-      </w:r>
-      <w:r>
-        <w:t xml:space="preserve"> disagree.</w:t>
-      </w:r>
-    </w:p>
-    <w:p>
-      <w:pPr>
-        <w:spacing w:line="276" w:lineRule="auto"/>
-      </w:pPr>
-      <w:r>
-        <w:t>Even after fine-tuning, the models still make errors</w:t>
-      </w:r>
-      <w:r>
-        <w:t>.</w:t>
-      </w:r>
-      <w:r>
-        <w:t xml:space="preserve"> </w:t>
-      </w:r>
-      <w:r>
-        <w:t>T</w:t>
-      </w:r>
-      <w:r>
-        <w:t>hey sometimes fail to follow instructions, hallucinate facts, generate biased or toxic outputs, or comply with harmful user instructions</w:t>
-      </w:r>
-      <w:r>
-        <w:t>.</w:t>
-      </w:r>
-      <w:r>
-        <w:t xml:space="preserve"> For example: when instructed to be maximally biased, the model produced more toxic output than baseline.</w:t>
-      </w:r>
-    </w:p>
-    <w:p>
-      <w:pPr>
-        <w:pStyle w:val="Heading3"/>
-      </w:pPr>
-      <w:r>
         <w:t>Open questions</w:t>
       </w:r>
     </w:p>
@@ -3200,6 +3028,7 @@
         <w:docPartUnique/>
       </w:docPartObj>
     </w:sdtPr>
+    <w:sdtEndPr/>
     <w:sdtContent>
       <w:p>
         <w:pPr>
@@ -5300,6 +5129,7 @@
   <w:style w:type="character" w:default="1" w:styleId="DefaultParagraphFont">
     <w:name w:val="Default Paragraph Font"/>
     <w:uiPriority w:val="1"/>
+    <w:semiHidden/>
     <w:unhideWhenUsed/>
   </w:style>
   <w:style w:type="table" w:default="1" w:styleId="TableNormal">

</xml_diff>